<commit_message>
Now table column names show in reports
Now the renamed column names for data tables show in reports and the preview

This means that you can now create a report 100% in another language other than English, while all the rfswarm screens are not language enabled at least the reports generated can be

Issue #104
</commit_message>
<xml_diff>
--- a/Tests/Demo/results/20230320_185055_demo/20230320_185055_demo.docx
+++ b/Tests/Demo/results/20230320_185055_demo/20230320_185055_demo.docx
@@ -43,7 +43,25 @@
         <w:pStyle w:val="Heading1"/>
       </w:pPr>
       <w:r>
-        <w:t>1 Template</w:t>
+        <w:t>1 toc</w:t>
+      </w:r>
+    </w:p>
+    <w:p>
+      <w:r>
+        <w:fldChar w:fldCharType="begin"/>
+        <w:instrText xml:space="preserve">TOC \o "1-2" \h \z \u</w:instrText>
+        <w:fldChar w:fldCharType="separate">
+          <w:t>Right-click to update field.</w:t>
+        </w:fldChar>
+        <w:fldChar w:fldCharType="end"/>
+      </w:r>
+    </w:p>
+    <w:p>
+      <w:pPr>
+        <w:pStyle w:val="Heading1"/>
+      </w:pPr>
+      <w:r>
+        <w:t>2 Template</w:t>
       </w:r>
     </w:p>
     <w:p>
@@ -114,7 +132,7 @@
         <w:pStyle w:val="Heading1"/>
       </w:pPr>
       <w:r>
-        <w:t>2 Test Result Summary</w:t>
+        <w:t>3 Test Result Summary</w:t>
       </w:r>
     </w:p>
     <w:tbl>
@@ -740,7 +758,7 @@
         <w:pStyle w:val="Heading1"/>
       </w:pPr>
       <w:r>
-        <w:t>3 90%ile</w:t>
+        <w:t>4 90%ile</w:t>
       </w:r>
     </w:p>
     <w:p>
@@ -787,7 +805,7 @@
         <w:pStyle w:val="Heading2"/>
       </w:pPr>
       <w:r>
-        <w:t>3.1 90%ile Data</w:t>
+        <w:t>4.1 90%ile Data</w:t>
       </w:r>
     </w:p>
     <w:tbl>
@@ -1410,7 +1428,7 @@
         <w:pStyle w:val="Heading1"/>
       </w:pPr>
       <w:r>
-        <w:t>4 test</w:t>
+        <w:t>5 test</w:t>
       </w:r>
     </w:p>
     <w:p>
@@ -1457,7 +1475,7 @@
         <w:pStyle w:val="Heading2"/>
       </w:pPr>
       <w:r>
-        <w:t>4.1 data left</w:t>
+        <w:t>5.1 data left</w:t>
       </w:r>
     </w:p>
     <w:tbl>
@@ -2006,7 +2024,7 @@
         <w:pStyle w:val="Heading2"/>
       </w:pPr>
       <w:r>
-        <w:t>4.2 data right</w:t>
+        <w:t>5.2 data right</w:t>
       </w:r>
     </w:p>
     <w:tbl>
@@ -2396,7 +2414,7 @@
         <w:pStyle w:val="Heading1"/>
       </w:pPr>
       <w:r>
-        <w:t>5 Response vs Robots</w:t>
+        <w:t>6 Response vs Robots</w:t>
       </w:r>
     </w:p>
     <w:p>
@@ -2443,7 +2461,7 @@
         <w:pStyle w:val="Heading2"/>
       </w:pPr>
       <w:r>
-        <w:t>5.1 Robots</w:t>
+        <w:t>6.1 Robots</w:t>
       </w:r>
     </w:p>
     <w:tbl>
@@ -2852,7 +2870,7 @@
         <w:pStyle w:val="Heading2"/>
       </w:pPr>
       <w:r>
-        <w:t>5.2 Response</w:t>
+        <w:t>6.2 Response</w:t>
       </w:r>
     </w:p>
     <w:tbl>
@@ -3536,6 +3554,2221 @@
         </w:tc>
       </w:tr>
     </w:tbl>
+    <w:p>
+      <w:pPr>
+        <w:pStyle w:val="Heading1"/>
+      </w:pPr>
+      <w:r>
+        <w:t>7 DataTables</w:t>
+      </w:r>
+    </w:p>
+    <w:p>
+      <w:pPr>
+        <w:pStyle w:val="Heading2"/>
+      </w:pPr>
+      <w:r>
+        <w:t>7.1 Metric</w:t>
+      </w:r>
+    </w:p>
+    <w:tbl>
+      <w:tblPr>
+        <w:tblStyle w:val="TableGrid"/>
+        <w:tblW w:type="auto" w:w="0"/>
+        <w:tblLayout w:type="autofit"/>
+        <w:tblLook w:firstColumn="1" w:firstRow="1" w:lastColumn="0" w:lastRow="0" w:noHBand="0" w:noVBand="1" w:val="04A0"/>
+      </w:tblPr>
+      <w:tblGrid>
+        <w:gridCol w:w="283"/>
+        <w:gridCol w:w="2835"/>
+        <w:gridCol w:w="964"/>
+        <w:gridCol w:w="964"/>
+        <w:gridCol w:w="964"/>
+        <w:gridCol w:w="964"/>
+        <w:gridCol w:w="964"/>
+        <w:gridCol w:w="624"/>
+      </w:tblGrid>
+      <w:tr>
+        <w:tc>
+          <w:tcPr>
+            <w:tcW w:type="dxa" w:w="1080"/>
+          </w:tcPr>
+          <w:p>
+            <w:pPr>
+              <w:pStyle w:val="TableHeader"/>
+            </w:pPr>
+          </w:p>
+        </w:tc>
+        <w:tc>
+          <w:tcPr>
+            <w:tcW w:type="dxa" w:w="1080"/>
+          </w:tcPr>
+          <w:p>
+            <w:pPr>
+              <w:pStyle w:val="TableHeader"/>
+            </w:pPr>
+            <w:r>
+              <w:t>เมตริกหลัก</w:t>
+            </w:r>
+          </w:p>
+        </w:tc>
+        <w:tc>
+          <w:tcPr>
+            <w:tcW w:type="dxa" w:w="1080"/>
+          </w:tcPr>
+          <w:p>
+            <w:pPr>
+              <w:pStyle w:val="TableHeader"/>
+            </w:pPr>
+            <w:r>
+              <w:t>ชื่อตัวแทน</w:t>
+            </w:r>
+          </w:p>
+        </w:tc>
+        <w:tc>
+          <w:tcPr>
+            <w:tcW w:type="dxa" w:w="1080"/>
+          </w:tcPr>
+          <w:p>
+            <w:pPr>
+              <w:pStyle w:val="TableHeader"/>
+            </w:pPr>
+            <w:r>
+              <w:t>ขั้นต่ำ</w:t>
+            </w:r>
+          </w:p>
+        </w:tc>
+        <w:tc>
+          <w:tcPr>
+            <w:tcW w:type="dxa" w:w="1080"/>
+          </w:tcPr>
+          <w:p>
+            <w:pPr>
+              <w:pStyle w:val="TableHeader"/>
+            </w:pPr>
+            <w:r>
+              <w:t>เฉลี่ย</w:t>
+            </w:r>
+          </w:p>
+        </w:tc>
+        <w:tc>
+          <w:tcPr>
+            <w:tcW w:type="dxa" w:w="1080"/>
+          </w:tcPr>
+          <w:p>
+            <w:pPr>
+              <w:pStyle w:val="TableHeader"/>
+            </w:pPr>
+            <w:r>
+              <w:t>เปอร์เซ็นไทล์ที่ 90</w:t>
+            </w:r>
+          </w:p>
+        </w:tc>
+        <w:tc>
+          <w:tcPr>
+            <w:tcW w:type="dxa" w:w="1080"/>
+          </w:tcPr>
+          <w:p>
+            <w:pPr>
+              <w:pStyle w:val="TableHeader"/>
+            </w:pPr>
+            <w:r>
+              <w:t>ขีดสุด</w:t>
+            </w:r>
+          </w:p>
+        </w:tc>
+        <w:tc>
+          <w:tcPr>
+            <w:tcW w:type="dxa" w:w="1080"/>
+          </w:tcPr>
+          <w:p>
+            <w:pPr>
+              <w:pStyle w:val="TableHeader"/>
+            </w:pPr>
+            <w:r>
+              <w:t>ส่วนเบี่ยงเบนมาตรฐาน</w:t>
+            </w:r>
+          </w:p>
+        </w:tc>
+      </w:tr>
+      <w:tr>
+        <w:tc>
+          <w:tcPr>
+            <w:tcW w:type="dxa" w:w="283"/>
+          </w:tcPr>
+          <w:p>
+            <w:pPr>
+              <w:pStyle w:val="TableCell"/>
+              <w:ind w:left="-283"/>
+              <w:jc w:val="left"/>
+            </w:pPr>
+            <w:r>
+              <w:drawing>
+                <wp:inline xmlns:a="http://schemas.openxmlformats.org/drawingml/2006/main" xmlns:pic="http://schemas.openxmlformats.org/drawingml/2006/picture">
+                  <wp:extent cx="180000" cy="180000"/>
+                  <wp:docPr id="20" name="Picture 20"/>
+                  <wp:cNvGraphicFramePr>
+                    <a:graphicFrameLocks noChangeAspect="1"/>
+                  </wp:cNvGraphicFramePr>
+                  <a:graphic>
+                    <a:graphicData uri="http://schemas.openxmlformats.org/drawingml/2006/picture">
+                      <pic:pic>
+                        <pic:nvPicPr>
+                          <pic:cNvPr id="0" name="image.png"/>
+                          <pic:cNvPicPr/>
+                        </pic:nvPicPr>
+                        <pic:blipFill>
+                          <a:blip r:embed="rId15"/>
+                          <a:stretch>
+                            <a:fillRect/>
+                          </a:stretch>
+                        </pic:blipFill>
+                        <pic:spPr>
+                          <a:xfrm>
+                            <a:off x="0" y="0"/>
+                            <a:ext cx="180000" cy="180000"/>
+                          </a:xfrm>
+                          <a:prstGeom prst="rect"/>
+                        </pic:spPr>
+                      </pic:pic>
+                    </a:graphicData>
+                  </a:graphic>
+                </wp:inline>
+              </w:drawing>
+            </w:r>
+          </w:p>
+        </w:tc>
+        <w:tc>
+          <w:tcPr>
+            <w:tcW w:type="dxa" w:w="2835"/>
+          </w:tcPr>
+          <w:p>
+            <w:pPr>
+              <w:pStyle w:val="TableCell"/>
+              <w:jc w:val="left"/>
+            </w:pPr>
+            <w:r>
+              <w:t>Create Some Files</w:t>
+            </w:r>
+          </w:p>
+        </w:tc>
+        <w:tc>
+          <w:tcPr>
+            <w:tcW w:type="dxa" w:w="964"/>
+          </w:tcPr>
+          <w:p>
+            <w:pPr>
+              <w:pStyle w:val="TableCell"/>
+            </w:pPr>
+            <w:r>
+              <w:t>hp-elite-desk-800-g3</w:t>
+            </w:r>
+          </w:p>
+        </w:tc>
+        <w:tc>
+          <w:tcPr>
+            <w:tcW w:type="dxa" w:w="964"/>
+          </w:tcPr>
+          <w:p>
+            <w:pPr>
+              <w:pStyle w:val="TableCell"/>
+            </w:pPr>
+            <w:r>
+              <w:t>0.096</w:t>
+            </w:r>
+          </w:p>
+        </w:tc>
+        <w:tc>
+          <w:tcPr>
+            <w:tcW w:type="dxa" w:w="964"/>
+          </w:tcPr>
+          <w:p>
+            <w:pPr>
+              <w:pStyle w:val="TableCell"/>
+            </w:pPr>
+            <w:r>
+              <w:t>0.096</w:t>
+            </w:r>
+          </w:p>
+        </w:tc>
+        <w:tc>
+          <w:tcPr>
+            <w:tcW w:type="dxa" w:w="964"/>
+          </w:tcPr>
+          <w:p>
+            <w:pPr>
+              <w:pStyle w:val="TableCell"/>
+            </w:pPr>
+            <w:r>
+              <w:t>0.097</w:t>
+            </w:r>
+          </w:p>
+        </w:tc>
+        <w:tc>
+          <w:tcPr>
+            <w:tcW w:type="dxa" w:w="964"/>
+          </w:tcPr>
+          <w:p>
+            <w:pPr>
+              <w:pStyle w:val="TableCell"/>
+            </w:pPr>
+            <w:r>
+              <w:t>0.097</w:t>
+            </w:r>
+          </w:p>
+        </w:tc>
+        <w:tc>
+          <w:tcPr>
+            <w:tcW w:type="dxa" w:w="624"/>
+          </w:tcPr>
+          <w:p>
+            <w:pPr>
+              <w:pStyle w:val="TableCell"/>
+            </w:pPr>
+            <w:r>
+              <w:t>0.0</w:t>
+            </w:r>
+          </w:p>
+        </w:tc>
+      </w:tr>
+      <w:tr>
+        <w:tc>
+          <w:tcPr>
+            <w:tcW w:type="dxa" w:w="283"/>
+          </w:tcPr>
+          <w:p>
+            <w:pPr>
+              <w:pStyle w:val="TableCell"/>
+              <w:ind w:left="-283"/>
+              <w:jc w:val="left"/>
+            </w:pPr>
+            <w:r>
+              <w:drawing>
+                <wp:inline xmlns:a="http://schemas.openxmlformats.org/drawingml/2006/main" xmlns:pic="http://schemas.openxmlformats.org/drawingml/2006/picture">
+                  <wp:extent cx="180000" cy="180000"/>
+                  <wp:docPr id="21" name="Picture 21"/>
+                  <wp:cNvGraphicFramePr>
+                    <a:graphicFrameLocks noChangeAspect="1"/>
+                  </wp:cNvGraphicFramePr>
+                  <a:graphic>
+                    <a:graphicData uri="http://schemas.openxmlformats.org/drawingml/2006/picture">
+                      <pic:pic>
+                        <pic:nvPicPr>
+                          <pic:cNvPr id="0" name="image.png"/>
+                          <pic:cNvPicPr/>
+                        </pic:nvPicPr>
+                        <pic:blipFill>
+                          <a:blip r:embed="rId16"/>
+                          <a:stretch>
+                            <a:fillRect/>
+                          </a:stretch>
+                        </pic:blipFill>
+                        <pic:spPr>
+                          <a:xfrm>
+                            <a:off x="0" y="0"/>
+                            <a:ext cx="180000" cy="180000"/>
+                          </a:xfrm>
+                          <a:prstGeom prst="rect"/>
+                        </pic:spPr>
+                      </pic:pic>
+                    </a:graphicData>
+                  </a:graphic>
+                </wp:inline>
+              </w:drawing>
+            </w:r>
+          </w:p>
+        </w:tc>
+        <w:tc>
+          <w:tcPr>
+            <w:tcW w:type="dxa" w:w="2835"/>
+          </w:tcPr>
+          <w:p>
+            <w:pPr>
+              <w:pStyle w:val="TableCell"/>
+              <w:jc w:val="left"/>
+            </w:pPr>
+            <w:r>
+              <w:t>List Some Files</w:t>
+            </w:r>
+          </w:p>
+        </w:tc>
+        <w:tc>
+          <w:tcPr>
+            <w:tcW w:type="dxa" w:w="964"/>
+          </w:tcPr>
+          <w:p>
+            <w:pPr>
+              <w:pStyle w:val="TableCell"/>
+            </w:pPr>
+            <w:r>
+              <w:t>hp-elite-desk-800-g3</w:t>
+            </w:r>
+          </w:p>
+        </w:tc>
+        <w:tc>
+          <w:tcPr>
+            <w:tcW w:type="dxa" w:w="964"/>
+          </w:tcPr>
+          <w:p>
+            <w:pPr>
+              <w:pStyle w:val="TableCell"/>
+            </w:pPr>
+            <w:r>
+              <w:t>0.005</w:t>
+            </w:r>
+          </w:p>
+        </w:tc>
+        <w:tc>
+          <w:tcPr>
+            <w:tcW w:type="dxa" w:w="964"/>
+          </w:tcPr>
+          <w:p>
+            <w:pPr>
+              <w:pStyle w:val="TableCell"/>
+            </w:pPr>
+            <w:r>
+              <w:t>0.005</w:t>
+            </w:r>
+          </w:p>
+        </w:tc>
+        <w:tc>
+          <w:tcPr>
+            <w:tcW w:type="dxa" w:w="964"/>
+          </w:tcPr>
+          <w:p>
+            <w:pPr>
+              <w:pStyle w:val="TableCell"/>
+            </w:pPr>
+            <w:r>
+              <w:t>0.005</w:t>
+            </w:r>
+          </w:p>
+        </w:tc>
+        <w:tc>
+          <w:tcPr>
+            <w:tcW w:type="dxa" w:w="964"/>
+          </w:tcPr>
+          <w:p>
+            <w:pPr>
+              <w:pStyle w:val="TableCell"/>
+            </w:pPr>
+            <w:r>
+              <w:t>0.006</w:t>
+            </w:r>
+          </w:p>
+        </w:tc>
+        <w:tc>
+          <w:tcPr>
+            <w:tcW w:type="dxa" w:w="624"/>
+          </w:tcPr>
+          <w:p>
+            <w:pPr>
+              <w:pStyle w:val="TableCell"/>
+            </w:pPr>
+            <w:r>
+              <w:t>0.0</w:t>
+            </w:r>
+          </w:p>
+        </w:tc>
+      </w:tr>
+      <w:tr>
+        <w:tc>
+          <w:tcPr>
+            <w:tcW w:type="dxa" w:w="283"/>
+          </w:tcPr>
+          <w:p>
+            <w:pPr>
+              <w:pStyle w:val="TableCell"/>
+              <w:ind w:left="-283"/>
+              <w:jc w:val="left"/>
+            </w:pPr>
+            <w:r>
+              <w:drawing>
+                <wp:inline xmlns:a="http://schemas.openxmlformats.org/drawingml/2006/main" xmlns:pic="http://schemas.openxmlformats.org/drawingml/2006/picture">
+                  <wp:extent cx="180000" cy="180000"/>
+                  <wp:docPr id="22" name="Picture 22"/>
+                  <wp:cNvGraphicFramePr>
+                    <a:graphicFrameLocks noChangeAspect="1"/>
+                  </wp:cNvGraphicFramePr>
+                  <a:graphic>
+                    <a:graphicData uri="http://schemas.openxmlformats.org/drawingml/2006/picture">
+                      <pic:pic>
+                        <pic:nvPicPr>
+                          <pic:cNvPr id="0" name="image.png"/>
+                          <pic:cNvPicPr/>
+                        </pic:nvPicPr>
+                        <pic:blipFill>
+                          <a:blip r:embed="rId17"/>
+                          <a:stretch>
+                            <a:fillRect/>
+                          </a:stretch>
+                        </pic:blipFill>
+                        <pic:spPr>
+                          <a:xfrm>
+                            <a:off x="0" y="0"/>
+                            <a:ext cx="180000" cy="180000"/>
+                          </a:xfrm>
+                          <a:prstGeom prst="rect"/>
+                        </pic:spPr>
+                      </pic:pic>
+                    </a:graphicData>
+                  </a:graphic>
+                </wp:inline>
+              </w:drawing>
+            </w:r>
+          </w:p>
+        </w:tc>
+        <w:tc>
+          <w:tcPr>
+            <w:tcW w:type="dxa" w:w="2835"/>
+          </w:tcPr>
+          <w:p>
+            <w:pPr>
+              <w:pStyle w:val="TableCell"/>
+              <w:jc w:val="left"/>
+            </w:pPr>
+            <w:r>
+              <w:t>Remove Some Files</w:t>
+            </w:r>
+          </w:p>
+        </w:tc>
+        <w:tc>
+          <w:tcPr>
+            <w:tcW w:type="dxa" w:w="964"/>
+          </w:tcPr>
+          <w:p>
+            <w:pPr>
+              <w:pStyle w:val="TableCell"/>
+            </w:pPr>
+            <w:r>
+              <w:t>hp-elite-desk-800-g3</w:t>
+            </w:r>
+          </w:p>
+        </w:tc>
+        <w:tc>
+          <w:tcPr>
+            <w:tcW w:type="dxa" w:w="964"/>
+          </w:tcPr>
+          <w:p>
+            <w:pPr>
+              <w:pStyle w:val="TableCell"/>
+            </w:pPr>
+            <w:r>
+              <w:t>0.024</w:t>
+            </w:r>
+          </w:p>
+        </w:tc>
+        <w:tc>
+          <w:tcPr>
+            <w:tcW w:type="dxa" w:w="964"/>
+          </w:tcPr>
+          <w:p>
+            <w:pPr>
+              <w:pStyle w:val="TableCell"/>
+            </w:pPr>
+            <w:r>
+              <w:t>0.025</w:t>
+            </w:r>
+          </w:p>
+        </w:tc>
+        <w:tc>
+          <w:tcPr>
+            <w:tcW w:type="dxa" w:w="964"/>
+          </w:tcPr>
+          <w:p>
+            <w:pPr>
+              <w:pStyle w:val="TableCell"/>
+            </w:pPr>
+            <w:r>
+              <w:t>0.026</w:t>
+            </w:r>
+          </w:p>
+        </w:tc>
+        <w:tc>
+          <w:tcPr>
+            <w:tcW w:type="dxa" w:w="964"/>
+          </w:tcPr>
+          <w:p>
+            <w:pPr>
+              <w:pStyle w:val="TableCell"/>
+            </w:pPr>
+            <w:r>
+              <w:t>0.026</w:t>
+            </w:r>
+          </w:p>
+        </w:tc>
+        <w:tc>
+          <w:tcPr>
+            <w:tcW w:type="dxa" w:w="624"/>
+          </w:tcPr>
+          <w:p>
+            <w:pPr>
+              <w:pStyle w:val="TableCell"/>
+            </w:pPr>
+            <w:r>
+              <w:t>0.001</w:t>
+            </w:r>
+          </w:p>
+        </w:tc>
+      </w:tr>
+      <w:tr>
+        <w:tc>
+          <w:tcPr>
+            <w:tcW w:type="dxa" w:w="283"/>
+          </w:tcPr>
+          <w:p>
+            <w:pPr>
+              <w:pStyle w:val="TableCell"/>
+              <w:ind w:left="-283"/>
+              <w:jc w:val="left"/>
+            </w:pPr>
+            <w:r>
+              <w:drawing>
+                <wp:inline xmlns:a="http://schemas.openxmlformats.org/drawingml/2006/main" xmlns:pic="http://schemas.openxmlformats.org/drawingml/2006/picture">
+                  <wp:extent cx="180000" cy="180000"/>
+                  <wp:docPr id="23" name="Picture 23"/>
+                  <wp:cNvGraphicFramePr>
+                    <a:graphicFrameLocks noChangeAspect="1"/>
+                  </wp:cNvGraphicFramePr>
+                  <a:graphic>
+                    <a:graphicData uri="http://schemas.openxmlformats.org/drawingml/2006/picture">
+                      <pic:pic>
+                        <pic:nvPicPr>
+                          <pic:cNvPr id="0" name="image.png"/>
+                          <pic:cNvPicPr/>
+                        </pic:nvPicPr>
+                        <pic:blipFill>
+                          <a:blip r:embed="rId21"/>
+                          <a:stretch>
+                            <a:fillRect/>
+                          </a:stretch>
+                        </pic:blipFill>
+                        <pic:spPr>
+                          <a:xfrm>
+                            <a:off x="0" y="0"/>
+                            <a:ext cx="180000" cy="180000"/>
+                          </a:xfrm>
+                          <a:prstGeom prst="rect"/>
+                        </pic:spPr>
+                      </pic:pic>
+                    </a:graphicData>
+                  </a:graphic>
+                </wp:inline>
+              </w:drawing>
+            </w:r>
+          </w:p>
+        </w:tc>
+        <w:tc>
+          <w:tcPr>
+            <w:tcW w:type="dxa" w:w="2835"/>
+          </w:tcPr>
+          <w:p>
+            <w:pPr>
+              <w:pStyle w:val="TableCell"/>
+              <w:jc w:val="left"/>
+            </w:pPr>
+            <w:r>
+              <w:t>Show the RFS Variables</w:t>
+            </w:r>
+          </w:p>
+        </w:tc>
+        <w:tc>
+          <w:tcPr>
+            <w:tcW w:type="dxa" w:w="964"/>
+          </w:tcPr>
+          <w:p>
+            <w:pPr>
+              <w:pStyle w:val="TableCell"/>
+            </w:pPr>
+            <w:r>
+              <w:t>hp-elite-desk-800-g3</w:t>
+            </w:r>
+          </w:p>
+        </w:tc>
+        <w:tc>
+          <w:tcPr>
+            <w:tcW w:type="dxa" w:w="964"/>
+          </w:tcPr>
+          <w:p>
+            <w:pPr>
+              <w:pStyle w:val="TableCell"/>
+            </w:pPr>
+            <w:r>
+              <w:t>0.01</w:t>
+            </w:r>
+          </w:p>
+        </w:tc>
+        <w:tc>
+          <w:tcPr>
+            <w:tcW w:type="dxa" w:w="964"/>
+          </w:tcPr>
+          <w:p>
+            <w:pPr>
+              <w:pStyle w:val="TableCell"/>
+            </w:pPr>
+            <w:r>
+              <w:t>0.01</w:t>
+            </w:r>
+          </w:p>
+        </w:tc>
+        <w:tc>
+          <w:tcPr>
+            <w:tcW w:type="dxa" w:w="964"/>
+          </w:tcPr>
+          <w:p>
+            <w:pPr>
+              <w:pStyle w:val="TableCell"/>
+            </w:pPr>
+            <w:r>
+              <w:t>0.01</w:t>
+            </w:r>
+          </w:p>
+        </w:tc>
+        <w:tc>
+          <w:tcPr>
+            <w:tcW w:type="dxa" w:w="964"/>
+          </w:tcPr>
+          <w:p>
+            <w:pPr>
+              <w:pStyle w:val="TableCell"/>
+            </w:pPr>
+            <w:r>
+              <w:t>0.01</w:t>
+            </w:r>
+          </w:p>
+        </w:tc>
+        <w:tc>
+          <w:tcPr>
+            <w:tcW w:type="dxa" w:w="624"/>
+          </w:tcPr>
+          <w:p>
+            <w:pPr>
+              <w:pStyle w:val="TableCell"/>
+            </w:pPr>
+            <w:r>
+              <w:t>0.0</w:t>
+            </w:r>
+          </w:p>
+        </w:tc>
+      </w:tr>
+    </w:tbl>
+    <w:p>
+      <w:pPr>
+        <w:pStyle w:val="Heading2"/>
+      </w:pPr>
+      <w:r>
+        <w:t>7.2 ผลลัพธ์</w:t>
+      </w:r>
+    </w:p>
+    <w:tbl>
+      <w:tblPr>
+        <w:tblStyle w:val="TableGrid"/>
+        <w:tblW w:type="auto" w:w="0"/>
+        <w:tblLayout w:type="autofit"/>
+        <w:tblLook w:firstColumn="1" w:firstRow="1" w:lastColumn="0" w:lastRow="0" w:noHBand="0" w:noVBand="1" w:val="04A0"/>
+      </w:tblPr>
+      <w:tblGrid>
+        <w:gridCol w:w="283"/>
+        <w:gridCol w:w="2835"/>
+        <w:gridCol w:w="964"/>
+        <w:gridCol w:w="964"/>
+        <w:gridCol w:w="964"/>
+        <w:gridCol w:w="964"/>
+        <w:gridCol w:w="964"/>
+        <w:gridCol w:w="624"/>
+      </w:tblGrid>
+      <w:tr>
+        <w:tc>
+          <w:tcPr>
+            <w:tcW w:type="dxa" w:w="1080"/>
+          </w:tcPr>
+          <w:p>
+            <w:pPr>
+              <w:pStyle w:val="TableHeader"/>
+            </w:pPr>
+          </w:p>
+        </w:tc>
+        <w:tc>
+          <w:tcPr>
+            <w:tcW w:type="dxa" w:w="1080"/>
+          </w:tcPr>
+          <w:p>
+            <w:pPr>
+              <w:pStyle w:val="TableHeader"/>
+            </w:pPr>
+            <w:r>
+              <w:t>ชื่อผลลัพธ์</w:t>
+            </w:r>
+          </w:p>
+        </w:tc>
+        <w:tc>
+          <w:tcPr>
+            <w:tcW w:type="dxa" w:w="1080"/>
+          </w:tcPr>
+          <w:p>
+            <w:pPr>
+              <w:pStyle w:val="TableHeader"/>
+            </w:pPr>
+            <w:r>
+              <w:t>ขั้นต่ำ</w:t>
+            </w:r>
+          </w:p>
+        </w:tc>
+        <w:tc>
+          <w:tcPr>
+            <w:tcW w:type="dxa" w:w="1080"/>
+          </w:tcPr>
+          <w:p>
+            <w:pPr>
+              <w:pStyle w:val="TableHeader"/>
+            </w:pPr>
+            <w:r>
+              <w:t>เฉลี่ย</w:t>
+            </w:r>
+          </w:p>
+        </w:tc>
+        <w:tc>
+          <w:tcPr>
+            <w:tcW w:type="dxa" w:w="1080"/>
+          </w:tcPr>
+          <w:p>
+            <w:pPr>
+              <w:pStyle w:val="TableHeader"/>
+            </w:pPr>
+            <w:r>
+              <w:t>เปอร์เซ็นไทล์ที่ 90</w:t>
+            </w:r>
+          </w:p>
+        </w:tc>
+        <w:tc>
+          <w:tcPr>
+            <w:tcW w:type="dxa" w:w="1080"/>
+          </w:tcPr>
+          <w:p>
+            <w:pPr>
+              <w:pStyle w:val="TableHeader"/>
+            </w:pPr>
+            <w:r>
+              <w:t>ขีดสุด</w:t>
+            </w:r>
+          </w:p>
+        </w:tc>
+        <w:tc>
+          <w:tcPr>
+            <w:tcW w:type="dxa" w:w="1080"/>
+          </w:tcPr>
+          <w:p>
+            <w:pPr>
+              <w:pStyle w:val="TableHeader"/>
+            </w:pPr>
+            <w:r>
+              <w:t>ส่วนเบี่ยงเบนมาตรฐาน</w:t>
+            </w:r>
+          </w:p>
+        </w:tc>
+        <w:tc>
+          <w:tcPr>
+            <w:tcW w:type="dxa" w:w="1080"/>
+          </w:tcPr>
+          <w:p>
+            <w:pPr>
+              <w:pStyle w:val="TableHeader"/>
+            </w:pPr>
+            <w:r>
+              <w:t>นับ</w:t>
+            </w:r>
+          </w:p>
+        </w:tc>
+      </w:tr>
+      <w:tr>
+        <w:tc>
+          <w:tcPr>
+            <w:tcW w:type="dxa" w:w="283"/>
+          </w:tcPr>
+          <w:p>
+            <w:pPr>
+              <w:pStyle w:val="TableCell"/>
+              <w:ind w:left="-283"/>
+              <w:jc w:val="left"/>
+            </w:pPr>
+            <w:r>
+              <w:drawing>
+                <wp:inline xmlns:a="http://schemas.openxmlformats.org/drawingml/2006/main" xmlns:pic="http://schemas.openxmlformats.org/drawingml/2006/picture">
+                  <wp:extent cx="180000" cy="180000"/>
+                  <wp:docPr id="24" name="Picture 24"/>
+                  <wp:cNvGraphicFramePr>
+                    <a:graphicFrameLocks noChangeAspect="1"/>
+                  </wp:cNvGraphicFramePr>
+                  <a:graphic>
+                    <a:graphicData uri="http://schemas.openxmlformats.org/drawingml/2006/picture">
+                      <pic:pic>
+                        <pic:nvPicPr>
+                          <pic:cNvPr id="0" name="image.png"/>
+                          <pic:cNvPicPr/>
+                        </pic:nvPicPr>
+                        <pic:blipFill>
+                          <a:blip r:embed="rId10"/>
+                          <a:stretch>
+                            <a:fillRect/>
+                          </a:stretch>
+                        </pic:blipFill>
+                        <pic:spPr>
+                          <a:xfrm>
+                            <a:off x="0" y="0"/>
+                            <a:ext cx="180000" cy="180000"/>
+                          </a:xfrm>
+                          <a:prstGeom prst="rect"/>
+                        </pic:spPr>
+                      </pic:pic>
+                    </a:graphicData>
+                  </a:graphic>
+                </wp:inline>
+              </w:drawing>
+            </w:r>
+          </w:p>
+        </w:tc>
+        <w:tc>
+          <w:tcPr>
+            <w:tcW w:type="dxa" w:w="2835"/>
+          </w:tcPr>
+          <w:p>
+            <w:pPr>
+              <w:pStyle w:val="TableCell"/>
+              <w:jc w:val="left"/>
+            </w:pPr>
+            <w:r>
+              <w:t>Create Some Files</w:t>
+            </w:r>
+          </w:p>
+        </w:tc>
+        <w:tc>
+          <w:tcPr>
+            <w:tcW w:type="dxa" w:w="964"/>
+          </w:tcPr>
+          <w:p>
+            <w:pPr>
+              <w:pStyle w:val="TableCell"/>
+            </w:pPr>
+            <w:r>
+              <w:t>0.076</w:t>
+            </w:r>
+          </w:p>
+        </w:tc>
+        <w:tc>
+          <w:tcPr>
+            <w:tcW w:type="dxa" w:w="964"/>
+          </w:tcPr>
+          <w:p>
+            <w:pPr>
+              <w:pStyle w:val="TableCell"/>
+            </w:pPr>
+            <w:r>
+              <w:t>0.085</w:t>
+            </w:r>
+          </w:p>
+        </w:tc>
+        <w:tc>
+          <w:tcPr>
+            <w:tcW w:type="dxa" w:w="964"/>
+          </w:tcPr>
+          <w:p>
+            <w:pPr>
+              <w:pStyle w:val="TableCell"/>
+            </w:pPr>
+            <w:r>
+              <w:t>0.096</w:t>
+            </w:r>
+          </w:p>
+        </w:tc>
+        <w:tc>
+          <w:tcPr>
+            <w:tcW w:type="dxa" w:w="964"/>
+          </w:tcPr>
+          <w:p>
+            <w:pPr>
+              <w:pStyle w:val="TableCell"/>
+            </w:pPr>
+            <w:r>
+              <w:t>0.117</w:t>
+            </w:r>
+          </w:p>
+        </w:tc>
+        <w:tc>
+          <w:tcPr>
+            <w:tcW w:type="dxa" w:w="964"/>
+          </w:tcPr>
+          <w:p>
+            <w:pPr>
+              <w:pStyle w:val="TableCell"/>
+            </w:pPr>
+            <w:r>
+              <w:t>0.009</w:t>
+            </w:r>
+          </w:p>
+        </w:tc>
+        <w:tc>
+          <w:tcPr>
+            <w:tcW w:type="dxa" w:w="624"/>
+          </w:tcPr>
+          <w:p>
+            <w:pPr>
+              <w:pStyle w:val="TableCell"/>
+            </w:pPr>
+            <w:r>
+              <w:t>54</w:t>
+            </w:r>
+          </w:p>
+        </w:tc>
+      </w:tr>
+      <w:tr>
+        <w:tc>
+          <w:tcPr>
+            <w:tcW w:type="dxa" w:w="283"/>
+          </w:tcPr>
+          <w:p>
+            <w:pPr>
+              <w:pStyle w:val="TableCell"/>
+              <w:ind w:left="-283"/>
+              <w:jc w:val="left"/>
+            </w:pPr>
+            <w:r>
+              <w:drawing>
+                <wp:inline xmlns:a="http://schemas.openxmlformats.org/drawingml/2006/main" xmlns:pic="http://schemas.openxmlformats.org/drawingml/2006/picture">
+                  <wp:extent cx="180000" cy="180000"/>
+                  <wp:docPr id="25" name="Picture 25"/>
+                  <wp:cNvGraphicFramePr>
+                    <a:graphicFrameLocks noChangeAspect="1"/>
+                  </wp:cNvGraphicFramePr>
+                  <a:graphic>
+                    <a:graphicData uri="http://schemas.openxmlformats.org/drawingml/2006/picture">
+                      <pic:pic>
+                        <pic:nvPicPr>
+                          <pic:cNvPr id="0" name="image.png"/>
+                          <pic:cNvPicPr/>
+                        </pic:nvPicPr>
+                        <pic:blipFill>
+                          <a:blip r:embed="rId11"/>
+                          <a:stretch>
+                            <a:fillRect/>
+                          </a:stretch>
+                        </pic:blipFill>
+                        <pic:spPr>
+                          <a:xfrm>
+                            <a:off x="0" y="0"/>
+                            <a:ext cx="180000" cy="180000"/>
+                          </a:xfrm>
+                          <a:prstGeom prst="rect"/>
+                        </pic:spPr>
+                      </pic:pic>
+                    </a:graphicData>
+                  </a:graphic>
+                </wp:inline>
+              </w:drawing>
+            </w:r>
+          </w:p>
+        </w:tc>
+        <w:tc>
+          <w:tcPr>
+            <w:tcW w:type="dxa" w:w="2835"/>
+          </w:tcPr>
+          <w:p>
+            <w:pPr>
+              <w:pStyle w:val="TableCell"/>
+              <w:jc w:val="left"/>
+            </w:pPr>
+            <w:r>
+              <w:t>List Some Files</w:t>
+            </w:r>
+          </w:p>
+        </w:tc>
+        <w:tc>
+          <w:tcPr>
+            <w:tcW w:type="dxa" w:w="964"/>
+          </w:tcPr>
+          <w:p>
+            <w:pPr>
+              <w:pStyle w:val="TableCell"/>
+            </w:pPr>
+            <w:r>
+              <w:t>0.001</w:t>
+            </w:r>
+          </w:p>
+        </w:tc>
+        <w:tc>
+          <w:tcPr>
+            <w:tcW w:type="dxa" w:w="964"/>
+          </w:tcPr>
+          <w:p>
+            <w:pPr>
+              <w:pStyle w:val="TableCell"/>
+            </w:pPr>
+            <w:r>
+              <w:t>0.004</w:t>
+            </w:r>
+          </w:p>
+        </w:tc>
+        <w:tc>
+          <w:tcPr>
+            <w:tcW w:type="dxa" w:w="964"/>
+          </w:tcPr>
+          <w:p>
+            <w:pPr>
+              <w:pStyle w:val="TableCell"/>
+            </w:pPr>
+            <w:r>
+              <w:t>0.005</w:t>
+            </w:r>
+          </w:p>
+        </w:tc>
+        <w:tc>
+          <w:tcPr>
+            <w:tcW w:type="dxa" w:w="964"/>
+          </w:tcPr>
+          <w:p>
+            <w:pPr>
+              <w:pStyle w:val="TableCell"/>
+            </w:pPr>
+            <w:r>
+              <w:t>0.006</w:t>
+            </w:r>
+          </w:p>
+        </w:tc>
+        <w:tc>
+          <w:tcPr>
+            <w:tcW w:type="dxa" w:w="964"/>
+          </w:tcPr>
+          <w:p>
+            <w:pPr>
+              <w:pStyle w:val="TableCell"/>
+            </w:pPr>
+            <w:r>
+              <w:t>0.001</w:t>
+            </w:r>
+          </w:p>
+        </w:tc>
+        <w:tc>
+          <w:tcPr>
+            <w:tcW w:type="dxa" w:w="624"/>
+          </w:tcPr>
+          <w:p>
+            <w:pPr>
+              <w:pStyle w:val="TableCell"/>
+            </w:pPr>
+            <w:r>
+              <w:t>54</w:t>
+            </w:r>
+          </w:p>
+        </w:tc>
+      </w:tr>
+      <w:tr>
+        <w:tc>
+          <w:tcPr>
+            <w:tcW w:type="dxa" w:w="283"/>
+          </w:tcPr>
+          <w:p>
+            <w:pPr>
+              <w:pStyle w:val="TableCell"/>
+              <w:ind w:left="-283"/>
+              <w:jc w:val="left"/>
+            </w:pPr>
+            <w:r>
+              <w:drawing>
+                <wp:inline xmlns:a="http://schemas.openxmlformats.org/drawingml/2006/main" xmlns:pic="http://schemas.openxmlformats.org/drawingml/2006/picture">
+                  <wp:extent cx="180000" cy="180000"/>
+                  <wp:docPr id="26" name="Picture 26"/>
+                  <wp:cNvGraphicFramePr>
+                    <a:graphicFrameLocks noChangeAspect="1"/>
+                  </wp:cNvGraphicFramePr>
+                  <a:graphic>
+                    <a:graphicData uri="http://schemas.openxmlformats.org/drawingml/2006/picture">
+                      <pic:pic>
+                        <pic:nvPicPr>
+                          <pic:cNvPr id="0" name="image.png"/>
+                          <pic:cNvPicPr/>
+                        </pic:nvPicPr>
+                        <pic:blipFill>
+                          <a:blip r:embed="rId12"/>
+                          <a:stretch>
+                            <a:fillRect/>
+                          </a:stretch>
+                        </pic:blipFill>
+                        <pic:spPr>
+                          <a:xfrm>
+                            <a:off x="0" y="0"/>
+                            <a:ext cx="180000" cy="180000"/>
+                          </a:xfrm>
+                          <a:prstGeom prst="rect"/>
+                        </pic:spPr>
+                      </pic:pic>
+                    </a:graphicData>
+                  </a:graphic>
+                </wp:inline>
+              </w:drawing>
+            </w:r>
+          </w:p>
+        </w:tc>
+        <w:tc>
+          <w:tcPr>
+            <w:tcW w:type="dxa" w:w="2835"/>
+          </w:tcPr>
+          <w:p>
+            <w:pPr>
+              <w:pStyle w:val="TableCell"/>
+              <w:jc w:val="left"/>
+            </w:pPr>
+            <w:r>
+              <w:t>Remove Some Files</w:t>
+            </w:r>
+          </w:p>
+        </w:tc>
+        <w:tc>
+          <w:tcPr>
+            <w:tcW w:type="dxa" w:w="964"/>
+          </w:tcPr>
+          <w:p>
+            <w:pPr>
+              <w:pStyle w:val="TableCell"/>
+            </w:pPr>
+            <w:r>
+              <w:t>0.008</w:t>
+            </w:r>
+          </w:p>
+        </w:tc>
+        <w:tc>
+          <w:tcPr>
+            <w:tcW w:type="dxa" w:w="964"/>
+          </w:tcPr>
+          <w:p>
+            <w:pPr>
+              <w:pStyle w:val="TableCell"/>
+            </w:pPr>
+            <w:r>
+              <w:t>0.016</w:t>
+            </w:r>
+          </w:p>
+        </w:tc>
+        <w:tc>
+          <w:tcPr>
+            <w:tcW w:type="dxa" w:w="964"/>
+          </w:tcPr>
+          <w:p>
+            <w:pPr>
+              <w:pStyle w:val="TableCell"/>
+            </w:pPr>
+            <w:r>
+              <w:t>0.024</w:t>
+            </w:r>
+          </w:p>
+        </w:tc>
+        <w:tc>
+          <w:tcPr>
+            <w:tcW w:type="dxa" w:w="964"/>
+          </w:tcPr>
+          <w:p>
+            <w:pPr>
+              <w:pStyle w:val="TableCell"/>
+            </w:pPr>
+            <w:r>
+              <w:t>0.027</w:t>
+            </w:r>
+          </w:p>
+        </w:tc>
+        <w:tc>
+          <w:tcPr>
+            <w:tcW w:type="dxa" w:w="964"/>
+          </w:tcPr>
+          <w:p>
+            <w:pPr>
+              <w:pStyle w:val="TableCell"/>
+            </w:pPr>
+            <w:r>
+              <w:t>0.007</w:t>
+            </w:r>
+          </w:p>
+        </w:tc>
+        <w:tc>
+          <w:tcPr>
+            <w:tcW w:type="dxa" w:w="624"/>
+          </w:tcPr>
+          <w:p>
+            <w:pPr>
+              <w:pStyle w:val="TableCell"/>
+            </w:pPr>
+            <w:r>
+              <w:t>54</w:t>
+            </w:r>
+          </w:p>
+        </w:tc>
+      </w:tr>
+      <w:tr>
+        <w:tc>
+          <w:tcPr>
+            <w:tcW w:type="dxa" w:w="283"/>
+          </w:tcPr>
+          <w:p>
+            <w:pPr>
+              <w:pStyle w:val="TableCell"/>
+              <w:ind w:left="-283"/>
+              <w:jc w:val="left"/>
+            </w:pPr>
+            <w:r>
+              <w:drawing>
+                <wp:inline xmlns:a="http://schemas.openxmlformats.org/drawingml/2006/main" xmlns:pic="http://schemas.openxmlformats.org/drawingml/2006/picture">
+                  <wp:extent cx="180000" cy="180000"/>
+                  <wp:docPr id="27" name="Picture 27"/>
+                  <wp:cNvGraphicFramePr>
+                    <a:graphicFrameLocks noChangeAspect="1"/>
+                  </wp:cNvGraphicFramePr>
+                  <a:graphic>
+                    <a:graphicData uri="http://schemas.openxmlformats.org/drawingml/2006/picture">
+                      <pic:pic>
+                        <pic:nvPicPr>
+                          <pic:cNvPr id="0" name="image.png"/>
+                          <pic:cNvPicPr/>
+                        </pic:nvPicPr>
+                        <pic:blipFill>
+                          <a:blip r:embed="rId13"/>
+                          <a:stretch>
+                            <a:fillRect/>
+                          </a:stretch>
+                        </pic:blipFill>
+                        <pic:spPr>
+                          <a:xfrm>
+                            <a:off x="0" y="0"/>
+                            <a:ext cx="180000" cy="180000"/>
+                          </a:xfrm>
+                          <a:prstGeom prst="rect"/>
+                        </pic:spPr>
+                      </pic:pic>
+                    </a:graphicData>
+                  </a:graphic>
+                </wp:inline>
+              </w:drawing>
+            </w:r>
+          </w:p>
+        </w:tc>
+        <w:tc>
+          <w:tcPr>
+            <w:tcW w:type="dxa" w:w="2835"/>
+          </w:tcPr>
+          <w:p>
+            <w:pPr>
+              <w:pStyle w:val="TableCell"/>
+              <w:jc w:val="left"/>
+            </w:pPr>
+            <w:r>
+              <w:t>Show the RFS Variables</w:t>
+            </w:r>
+          </w:p>
+        </w:tc>
+        <w:tc>
+          <w:tcPr>
+            <w:tcW w:type="dxa" w:w="964"/>
+          </w:tcPr>
+          <w:p>
+            <w:pPr>
+              <w:pStyle w:val="TableCell"/>
+            </w:pPr>
+            <w:r>
+              <w:t>0.003</w:t>
+            </w:r>
+          </w:p>
+        </w:tc>
+        <w:tc>
+          <w:tcPr>
+            <w:tcW w:type="dxa" w:w="964"/>
+          </w:tcPr>
+          <w:p>
+            <w:pPr>
+              <w:pStyle w:val="TableCell"/>
+            </w:pPr>
+            <w:r>
+              <w:t>0.007</w:t>
+            </w:r>
+          </w:p>
+        </w:tc>
+        <w:tc>
+          <w:tcPr>
+            <w:tcW w:type="dxa" w:w="964"/>
+          </w:tcPr>
+          <w:p>
+            <w:pPr>
+              <w:pStyle w:val="TableCell"/>
+            </w:pPr>
+            <w:r>
+              <w:t>0.01</w:t>
+            </w:r>
+          </w:p>
+        </w:tc>
+        <w:tc>
+          <w:tcPr>
+            <w:tcW w:type="dxa" w:w="964"/>
+          </w:tcPr>
+          <w:p>
+            <w:pPr>
+              <w:pStyle w:val="TableCell"/>
+            </w:pPr>
+            <w:r>
+              <w:t>0.012</w:t>
+            </w:r>
+          </w:p>
+        </w:tc>
+        <w:tc>
+          <w:tcPr>
+            <w:tcW w:type="dxa" w:w="964"/>
+          </w:tcPr>
+          <w:p>
+            <w:pPr>
+              <w:pStyle w:val="TableCell"/>
+            </w:pPr>
+            <w:r>
+              <w:t>0.003</w:t>
+            </w:r>
+          </w:p>
+        </w:tc>
+        <w:tc>
+          <w:tcPr>
+            <w:tcW w:type="dxa" w:w="624"/>
+          </w:tcPr>
+          <w:p>
+            <w:pPr>
+              <w:pStyle w:val="TableCell"/>
+            </w:pPr>
+            <w:r>
+              <w:t>54</w:t>
+            </w:r>
+          </w:p>
+        </w:tc>
+      </w:tr>
+    </w:tbl>
+    <w:p>
+      <w:pPr>
+        <w:pStyle w:val="Heading2"/>
+      </w:pPr>
+      <w:r>
+        <w:t>7.3 Result Summary</w:t>
+      </w:r>
+    </w:p>
+    <w:tbl>
+      <w:tblPr>
+        <w:tblStyle w:val="TableGrid"/>
+        <w:tblW w:type="auto" w:w="0"/>
+        <w:tblLayout w:type="autofit"/>
+        <w:tblLook w:firstColumn="1" w:firstRow="1" w:lastColumn="0" w:lastRow="0" w:noHBand="0" w:noVBand="1" w:val="04A0"/>
+      </w:tblPr>
+      <w:tblGrid>
+        <w:gridCol w:w="283"/>
+        <w:gridCol w:w="2835"/>
+        <w:gridCol w:w="964"/>
+        <w:gridCol w:w="964"/>
+        <w:gridCol w:w="964"/>
+        <w:gridCol w:w="964"/>
+        <w:gridCol w:w="964"/>
+        <w:gridCol w:w="624"/>
+        <w:gridCol w:w="624"/>
+        <w:gridCol w:w="624"/>
+      </w:tblGrid>
+      <w:tr>
+        <w:tc>
+          <w:tcPr>
+            <w:tcW w:type="dxa" w:w="864"/>
+          </w:tcPr>
+          <w:p>
+            <w:pPr>
+              <w:pStyle w:val="TableHeader"/>
+            </w:pPr>
+          </w:p>
+        </w:tc>
+        <w:tc>
+          <w:tcPr>
+            <w:tcW w:type="dxa" w:w="864"/>
+          </w:tcPr>
+          <w:p>
+            <w:pPr>
+              <w:pStyle w:val="TableHeader"/>
+            </w:pPr>
+            <w:r>
+              <w:t>Result Name</w:t>
+            </w:r>
+          </w:p>
+        </w:tc>
+        <w:tc>
+          <w:tcPr>
+            <w:tcW w:type="dxa" w:w="864"/>
+          </w:tcPr>
+          <w:p>
+            <w:pPr>
+              <w:pStyle w:val="TableHeader"/>
+            </w:pPr>
+            <w:r>
+              <w:t>Minimum</w:t>
+            </w:r>
+          </w:p>
+        </w:tc>
+        <w:tc>
+          <w:tcPr>
+            <w:tcW w:type="dxa" w:w="864"/>
+          </w:tcPr>
+          <w:p>
+            <w:pPr>
+              <w:pStyle w:val="TableHeader"/>
+            </w:pPr>
+            <w:r>
+              <w:t>Average</w:t>
+            </w:r>
+          </w:p>
+        </w:tc>
+        <w:tc>
+          <w:tcPr>
+            <w:tcW w:type="dxa" w:w="864"/>
+          </w:tcPr>
+          <w:p>
+            <w:pPr>
+              <w:pStyle w:val="TableHeader"/>
+            </w:pPr>
+            <w:r>
+              <w:t>90%ile</w:t>
+            </w:r>
+          </w:p>
+        </w:tc>
+        <w:tc>
+          <w:tcPr>
+            <w:tcW w:type="dxa" w:w="864"/>
+          </w:tcPr>
+          <w:p>
+            <w:pPr>
+              <w:pStyle w:val="TableHeader"/>
+            </w:pPr>
+            <w:r>
+              <w:t>Maximum</w:t>
+            </w:r>
+          </w:p>
+        </w:tc>
+        <w:tc>
+          <w:tcPr>
+            <w:tcW w:type="dxa" w:w="864"/>
+          </w:tcPr>
+          <w:p>
+            <w:pPr>
+              <w:pStyle w:val="TableHeader"/>
+            </w:pPr>
+            <w:r>
+              <w:t>Std. Dev.</w:t>
+            </w:r>
+          </w:p>
+        </w:tc>
+        <w:tc>
+          <w:tcPr>
+            <w:tcW w:type="dxa" w:w="864"/>
+          </w:tcPr>
+          <w:p>
+            <w:pPr>
+              <w:pStyle w:val="TableHeader"/>
+            </w:pPr>
+            <w:r>
+              <w:t>Pass</w:t>
+            </w:r>
+          </w:p>
+        </w:tc>
+        <w:tc>
+          <w:tcPr>
+            <w:tcW w:type="dxa" w:w="864"/>
+          </w:tcPr>
+          <w:p>
+            <w:pPr>
+              <w:pStyle w:val="TableHeader"/>
+            </w:pPr>
+            <w:r>
+              <w:t>Fail</w:t>
+            </w:r>
+          </w:p>
+        </w:tc>
+        <w:tc>
+          <w:tcPr>
+            <w:tcW w:type="dxa" w:w="864"/>
+          </w:tcPr>
+          <w:p>
+            <w:pPr>
+              <w:pStyle w:val="TableHeader"/>
+            </w:pPr>
+            <w:r>
+              <w:t>Other</w:t>
+            </w:r>
+          </w:p>
+        </w:tc>
+      </w:tr>
+      <w:tr>
+        <w:tc>
+          <w:tcPr>
+            <w:tcW w:type="dxa" w:w="283"/>
+          </w:tcPr>
+          <w:p>
+            <w:pPr>
+              <w:pStyle w:val="TableCell"/>
+              <w:ind w:left="-283"/>
+              <w:jc w:val="left"/>
+            </w:pPr>
+            <w:r>
+              <w:drawing>
+                <wp:inline xmlns:a="http://schemas.openxmlformats.org/drawingml/2006/main" xmlns:pic="http://schemas.openxmlformats.org/drawingml/2006/picture">
+                  <wp:extent cx="180000" cy="180000"/>
+                  <wp:docPr id="28" name="Picture 28"/>
+                  <wp:cNvGraphicFramePr>
+                    <a:graphicFrameLocks noChangeAspect="1"/>
+                  </wp:cNvGraphicFramePr>
+                  <a:graphic>
+                    <a:graphicData uri="http://schemas.openxmlformats.org/drawingml/2006/picture">
+                      <pic:pic>
+                        <pic:nvPicPr>
+                          <pic:cNvPr id="0" name="image.png"/>
+                          <pic:cNvPicPr/>
+                        </pic:nvPicPr>
+                        <pic:blipFill>
+                          <a:blip r:embed="rId10"/>
+                          <a:stretch>
+                            <a:fillRect/>
+                          </a:stretch>
+                        </pic:blipFill>
+                        <pic:spPr>
+                          <a:xfrm>
+                            <a:off x="0" y="0"/>
+                            <a:ext cx="180000" cy="180000"/>
+                          </a:xfrm>
+                          <a:prstGeom prst="rect"/>
+                        </pic:spPr>
+                      </pic:pic>
+                    </a:graphicData>
+                  </a:graphic>
+                </wp:inline>
+              </w:drawing>
+            </w:r>
+          </w:p>
+        </w:tc>
+        <w:tc>
+          <w:tcPr>
+            <w:tcW w:type="dxa" w:w="2835"/>
+          </w:tcPr>
+          <w:p>
+            <w:pPr>
+              <w:pStyle w:val="TableCell"/>
+              <w:jc w:val="left"/>
+            </w:pPr>
+            <w:r>
+              <w:t>Create Some Files</w:t>
+            </w:r>
+          </w:p>
+        </w:tc>
+        <w:tc>
+          <w:tcPr>
+            <w:tcW w:type="dxa" w:w="964"/>
+          </w:tcPr>
+          <w:p>
+            <w:pPr>
+              <w:pStyle w:val="TableCell"/>
+            </w:pPr>
+            <w:r>
+              <w:t>0.076</w:t>
+            </w:r>
+          </w:p>
+        </w:tc>
+        <w:tc>
+          <w:tcPr>
+            <w:tcW w:type="dxa" w:w="964"/>
+          </w:tcPr>
+          <w:p>
+            <w:pPr>
+              <w:pStyle w:val="TableCell"/>
+            </w:pPr>
+            <w:r>
+              <w:t>0.085</w:t>
+            </w:r>
+          </w:p>
+        </w:tc>
+        <w:tc>
+          <w:tcPr>
+            <w:tcW w:type="dxa" w:w="964"/>
+          </w:tcPr>
+          <w:p>
+            <w:pPr>
+              <w:pStyle w:val="TableCell"/>
+            </w:pPr>
+            <w:r>
+              <w:t>0.096</w:t>
+            </w:r>
+          </w:p>
+        </w:tc>
+        <w:tc>
+          <w:tcPr>
+            <w:tcW w:type="dxa" w:w="964"/>
+          </w:tcPr>
+          <w:p>
+            <w:pPr>
+              <w:pStyle w:val="TableCell"/>
+            </w:pPr>
+            <w:r>
+              <w:t>0.117</w:t>
+            </w:r>
+          </w:p>
+        </w:tc>
+        <w:tc>
+          <w:tcPr>
+            <w:tcW w:type="dxa" w:w="964"/>
+          </w:tcPr>
+          <w:p>
+            <w:pPr>
+              <w:pStyle w:val="TableCell"/>
+            </w:pPr>
+            <w:r>
+              <w:t>0.009</w:t>
+            </w:r>
+          </w:p>
+        </w:tc>
+        <w:tc>
+          <w:tcPr>
+            <w:tcW w:type="dxa" w:w="624"/>
+          </w:tcPr>
+          <w:p>
+            <w:pPr>
+              <w:pStyle w:val="TableCell"/>
+            </w:pPr>
+            <w:r>
+              <w:t>54</w:t>
+            </w:r>
+          </w:p>
+        </w:tc>
+        <w:tc>
+          <w:tcPr>
+            <w:tcW w:type="dxa" w:w="624"/>
+          </w:tcPr>
+          <w:p>
+            <w:pPr>
+              <w:pStyle w:val="TableCell"/>
+            </w:pPr>
+            <w:r>
+              <w:t>0</w:t>
+            </w:r>
+          </w:p>
+        </w:tc>
+        <w:tc>
+          <w:tcPr>
+            <w:tcW w:type="dxa" w:w="624"/>
+          </w:tcPr>
+          <w:p>
+            <w:pPr>
+              <w:pStyle w:val="TableCell"/>
+            </w:pPr>
+            <w:r>
+              <w:t>0</w:t>
+            </w:r>
+          </w:p>
+        </w:tc>
+      </w:tr>
+      <w:tr>
+        <w:tc>
+          <w:tcPr>
+            <w:tcW w:type="dxa" w:w="283"/>
+          </w:tcPr>
+          <w:p>
+            <w:pPr>
+              <w:pStyle w:val="TableCell"/>
+              <w:ind w:left="-283"/>
+              <w:jc w:val="left"/>
+            </w:pPr>
+            <w:r>
+              <w:drawing>
+                <wp:inline xmlns:a="http://schemas.openxmlformats.org/drawingml/2006/main" xmlns:pic="http://schemas.openxmlformats.org/drawingml/2006/picture">
+                  <wp:extent cx="180000" cy="180000"/>
+                  <wp:docPr id="29" name="Picture 29"/>
+                  <wp:cNvGraphicFramePr>
+                    <a:graphicFrameLocks noChangeAspect="1"/>
+                  </wp:cNvGraphicFramePr>
+                  <a:graphic>
+                    <a:graphicData uri="http://schemas.openxmlformats.org/drawingml/2006/picture">
+                      <pic:pic>
+                        <pic:nvPicPr>
+                          <pic:cNvPr id="0" name="image.png"/>
+                          <pic:cNvPicPr/>
+                        </pic:nvPicPr>
+                        <pic:blipFill>
+                          <a:blip r:embed="rId11"/>
+                          <a:stretch>
+                            <a:fillRect/>
+                          </a:stretch>
+                        </pic:blipFill>
+                        <pic:spPr>
+                          <a:xfrm>
+                            <a:off x="0" y="0"/>
+                            <a:ext cx="180000" cy="180000"/>
+                          </a:xfrm>
+                          <a:prstGeom prst="rect"/>
+                        </pic:spPr>
+                      </pic:pic>
+                    </a:graphicData>
+                  </a:graphic>
+                </wp:inline>
+              </w:drawing>
+            </w:r>
+          </w:p>
+        </w:tc>
+        <w:tc>
+          <w:tcPr>
+            <w:tcW w:type="dxa" w:w="2835"/>
+          </w:tcPr>
+          <w:p>
+            <w:pPr>
+              <w:pStyle w:val="TableCell"/>
+              <w:jc w:val="left"/>
+            </w:pPr>
+            <w:r>
+              <w:t>List Some Files</w:t>
+            </w:r>
+          </w:p>
+        </w:tc>
+        <w:tc>
+          <w:tcPr>
+            <w:tcW w:type="dxa" w:w="964"/>
+          </w:tcPr>
+          <w:p>
+            <w:pPr>
+              <w:pStyle w:val="TableCell"/>
+            </w:pPr>
+            <w:r>
+              <w:t>0.001</w:t>
+            </w:r>
+          </w:p>
+        </w:tc>
+        <w:tc>
+          <w:tcPr>
+            <w:tcW w:type="dxa" w:w="964"/>
+          </w:tcPr>
+          <w:p>
+            <w:pPr>
+              <w:pStyle w:val="TableCell"/>
+            </w:pPr>
+            <w:r>
+              <w:t>0.004</w:t>
+            </w:r>
+          </w:p>
+        </w:tc>
+        <w:tc>
+          <w:tcPr>
+            <w:tcW w:type="dxa" w:w="964"/>
+          </w:tcPr>
+          <w:p>
+            <w:pPr>
+              <w:pStyle w:val="TableCell"/>
+            </w:pPr>
+            <w:r>
+              <w:t>0.005</w:t>
+            </w:r>
+          </w:p>
+        </w:tc>
+        <w:tc>
+          <w:tcPr>
+            <w:tcW w:type="dxa" w:w="964"/>
+          </w:tcPr>
+          <w:p>
+            <w:pPr>
+              <w:pStyle w:val="TableCell"/>
+            </w:pPr>
+            <w:r>
+              <w:t>0.006</w:t>
+            </w:r>
+          </w:p>
+        </w:tc>
+        <w:tc>
+          <w:tcPr>
+            <w:tcW w:type="dxa" w:w="964"/>
+          </w:tcPr>
+          <w:p>
+            <w:pPr>
+              <w:pStyle w:val="TableCell"/>
+            </w:pPr>
+            <w:r>
+              <w:t>0.001</w:t>
+            </w:r>
+          </w:p>
+        </w:tc>
+        <w:tc>
+          <w:tcPr>
+            <w:tcW w:type="dxa" w:w="624"/>
+          </w:tcPr>
+          <w:p>
+            <w:pPr>
+              <w:pStyle w:val="TableCell"/>
+            </w:pPr>
+            <w:r>
+              <w:t>54</w:t>
+            </w:r>
+          </w:p>
+        </w:tc>
+        <w:tc>
+          <w:tcPr>
+            <w:tcW w:type="dxa" w:w="624"/>
+          </w:tcPr>
+          <w:p>
+            <w:pPr>
+              <w:pStyle w:val="TableCell"/>
+            </w:pPr>
+            <w:r>
+              <w:t>0</w:t>
+            </w:r>
+          </w:p>
+        </w:tc>
+        <w:tc>
+          <w:tcPr>
+            <w:tcW w:type="dxa" w:w="624"/>
+          </w:tcPr>
+          <w:p>
+            <w:pPr>
+              <w:pStyle w:val="TableCell"/>
+            </w:pPr>
+            <w:r>
+              <w:t>0</w:t>
+            </w:r>
+          </w:p>
+        </w:tc>
+      </w:tr>
+      <w:tr>
+        <w:tc>
+          <w:tcPr>
+            <w:tcW w:type="dxa" w:w="283"/>
+          </w:tcPr>
+          <w:p>
+            <w:pPr>
+              <w:pStyle w:val="TableCell"/>
+              <w:ind w:left="-283"/>
+              <w:jc w:val="left"/>
+            </w:pPr>
+            <w:r>
+              <w:drawing>
+                <wp:inline xmlns:a="http://schemas.openxmlformats.org/drawingml/2006/main" xmlns:pic="http://schemas.openxmlformats.org/drawingml/2006/picture">
+                  <wp:extent cx="180000" cy="180000"/>
+                  <wp:docPr id="30" name="Picture 30"/>
+                  <wp:cNvGraphicFramePr>
+                    <a:graphicFrameLocks noChangeAspect="1"/>
+                  </wp:cNvGraphicFramePr>
+                  <a:graphic>
+                    <a:graphicData uri="http://schemas.openxmlformats.org/drawingml/2006/picture">
+                      <pic:pic>
+                        <pic:nvPicPr>
+                          <pic:cNvPr id="0" name="image.png"/>
+                          <pic:cNvPicPr/>
+                        </pic:nvPicPr>
+                        <pic:blipFill>
+                          <a:blip r:embed="rId12"/>
+                          <a:stretch>
+                            <a:fillRect/>
+                          </a:stretch>
+                        </pic:blipFill>
+                        <pic:spPr>
+                          <a:xfrm>
+                            <a:off x="0" y="0"/>
+                            <a:ext cx="180000" cy="180000"/>
+                          </a:xfrm>
+                          <a:prstGeom prst="rect"/>
+                        </pic:spPr>
+                      </pic:pic>
+                    </a:graphicData>
+                  </a:graphic>
+                </wp:inline>
+              </w:drawing>
+            </w:r>
+          </w:p>
+        </w:tc>
+        <w:tc>
+          <w:tcPr>
+            <w:tcW w:type="dxa" w:w="2835"/>
+          </w:tcPr>
+          <w:p>
+            <w:pPr>
+              <w:pStyle w:val="TableCell"/>
+              <w:jc w:val="left"/>
+            </w:pPr>
+            <w:r>
+              <w:t>Remove Some Files</w:t>
+            </w:r>
+          </w:p>
+        </w:tc>
+        <w:tc>
+          <w:tcPr>
+            <w:tcW w:type="dxa" w:w="964"/>
+          </w:tcPr>
+          <w:p>
+            <w:pPr>
+              <w:pStyle w:val="TableCell"/>
+            </w:pPr>
+            <w:r>
+              <w:t>0.008</w:t>
+            </w:r>
+          </w:p>
+        </w:tc>
+        <w:tc>
+          <w:tcPr>
+            <w:tcW w:type="dxa" w:w="964"/>
+          </w:tcPr>
+          <w:p>
+            <w:pPr>
+              <w:pStyle w:val="TableCell"/>
+            </w:pPr>
+            <w:r>
+              <w:t>0.016</w:t>
+            </w:r>
+          </w:p>
+        </w:tc>
+        <w:tc>
+          <w:tcPr>
+            <w:tcW w:type="dxa" w:w="964"/>
+          </w:tcPr>
+          <w:p>
+            <w:pPr>
+              <w:pStyle w:val="TableCell"/>
+            </w:pPr>
+            <w:r>
+              <w:t>0.024</w:t>
+            </w:r>
+          </w:p>
+        </w:tc>
+        <w:tc>
+          <w:tcPr>
+            <w:tcW w:type="dxa" w:w="964"/>
+          </w:tcPr>
+          <w:p>
+            <w:pPr>
+              <w:pStyle w:val="TableCell"/>
+            </w:pPr>
+            <w:r>
+              <w:t>0.027</w:t>
+            </w:r>
+          </w:p>
+        </w:tc>
+        <w:tc>
+          <w:tcPr>
+            <w:tcW w:type="dxa" w:w="964"/>
+          </w:tcPr>
+          <w:p>
+            <w:pPr>
+              <w:pStyle w:val="TableCell"/>
+            </w:pPr>
+            <w:r>
+              <w:t>0.007</w:t>
+            </w:r>
+          </w:p>
+        </w:tc>
+        <w:tc>
+          <w:tcPr>
+            <w:tcW w:type="dxa" w:w="624"/>
+          </w:tcPr>
+          <w:p>
+            <w:pPr>
+              <w:pStyle w:val="TableCell"/>
+            </w:pPr>
+            <w:r>
+              <w:t>54</w:t>
+            </w:r>
+          </w:p>
+        </w:tc>
+        <w:tc>
+          <w:tcPr>
+            <w:tcW w:type="dxa" w:w="624"/>
+          </w:tcPr>
+          <w:p>
+            <w:pPr>
+              <w:pStyle w:val="TableCell"/>
+            </w:pPr>
+            <w:r>
+              <w:t>0</w:t>
+            </w:r>
+          </w:p>
+        </w:tc>
+        <w:tc>
+          <w:tcPr>
+            <w:tcW w:type="dxa" w:w="624"/>
+          </w:tcPr>
+          <w:p>
+            <w:pPr>
+              <w:pStyle w:val="TableCell"/>
+            </w:pPr>
+            <w:r>
+              <w:t>0</w:t>
+            </w:r>
+          </w:p>
+        </w:tc>
+      </w:tr>
+      <w:tr>
+        <w:tc>
+          <w:tcPr>
+            <w:tcW w:type="dxa" w:w="283"/>
+          </w:tcPr>
+          <w:p>
+            <w:pPr>
+              <w:pStyle w:val="TableCell"/>
+              <w:ind w:left="-283"/>
+              <w:jc w:val="left"/>
+            </w:pPr>
+            <w:r>
+              <w:drawing>
+                <wp:inline xmlns:a="http://schemas.openxmlformats.org/drawingml/2006/main" xmlns:pic="http://schemas.openxmlformats.org/drawingml/2006/picture">
+                  <wp:extent cx="180000" cy="180000"/>
+                  <wp:docPr id="31" name="Picture 31"/>
+                  <wp:cNvGraphicFramePr>
+                    <a:graphicFrameLocks noChangeAspect="1"/>
+                  </wp:cNvGraphicFramePr>
+                  <a:graphic>
+                    <a:graphicData uri="http://schemas.openxmlformats.org/drawingml/2006/picture">
+                      <pic:pic>
+                        <pic:nvPicPr>
+                          <pic:cNvPr id="0" name="image.png"/>
+                          <pic:cNvPicPr/>
+                        </pic:nvPicPr>
+                        <pic:blipFill>
+                          <a:blip r:embed="rId13"/>
+                          <a:stretch>
+                            <a:fillRect/>
+                          </a:stretch>
+                        </pic:blipFill>
+                        <pic:spPr>
+                          <a:xfrm>
+                            <a:off x="0" y="0"/>
+                            <a:ext cx="180000" cy="180000"/>
+                          </a:xfrm>
+                          <a:prstGeom prst="rect"/>
+                        </pic:spPr>
+                      </pic:pic>
+                    </a:graphicData>
+                  </a:graphic>
+                </wp:inline>
+              </w:drawing>
+            </w:r>
+          </w:p>
+        </w:tc>
+        <w:tc>
+          <w:tcPr>
+            <w:tcW w:type="dxa" w:w="2835"/>
+          </w:tcPr>
+          <w:p>
+            <w:pPr>
+              <w:pStyle w:val="TableCell"/>
+              <w:jc w:val="left"/>
+            </w:pPr>
+            <w:r>
+              <w:t>Show the RFS Variables</w:t>
+            </w:r>
+          </w:p>
+        </w:tc>
+        <w:tc>
+          <w:tcPr>
+            <w:tcW w:type="dxa" w:w="964"/>
+          </w:tcPr>
+          <w:p>
+            <w:pPr>
+              <w:pStyle w:val="TableCell"/>
+            </w:pPr>
+            <w:r>
+              <w:t>0.003</w:t>
+            </w:r>
+          </w:p>
+        </w:tc>
+        <w:tc>
+          <w:tcPr>
+            <w:tcW w:type="dxa" w:w="964"/>
+          </w:tcPr>
+          <w:p>
+            <w:pPr>
+              <w:pStyle w:val="TableCell"/>
+            </w:pPr>
+            <w:r>
+              <w:t>0.007</w:t>
+            </w:r>
+          </w:p>
+        </w:tc>
+        <w:tc>
+          <w:tcPr>
+            <w:tcW w:type="dxa" w:w="964"/>
+          </w:tcPr>
+          <w:p>
+            <w:pPr>
+              <w:pStyle w:val="TableCell"/>
+            </w:pPr>
+            <w:r>
+              <w:t>0.01</w:t>
+            </w:r>
+          </w:p>
+        </w:tc>
+        <w:tc>
+          <w:tcPr>
+            <w:tcW w:type="dxa" w:w="964"/>
+          </w:tcPr>
+          <w:p>
+            <w:pPr>
+              <w:pStyle w:val="TableCell"/>
+            </w:pPr>
+            <w:r>
+              <w:t>0.012</w:t>
+            </w:r>
+          </w:p>
+        </w:tc>
+        <w:tc>
+          <w:tcPr>
+            <w:tcW w:type="dxa" w:w="964"/>
+          </w:tcPr>
+          <w:p>
+            <w:pPr>
+              <w:pStyle w:val="TableCell"/>
+            </w:pPr>
+            <w:r>
+              <w:t>0.003</w:t>
+            </w:r>
+          </w:p>
+        </w:tc>
+        <w:tc>
+          <w:tcPr>
+            <w:tcW w:type="dxa" w:w="624"/>
+          </w:tcPr>
+          <w:p>
+            <w:pPr>
+              <w:pStyle w:val="TableCell"/>
+            </w:pPr>
+            <w:r>
+              <w:t>54</w:t>
+            </w:r>
+          </w:p>
+        </w:tc>
+        <w:tc>
+          <w:tcPr>
+            <w:tcW w:type="dxa" w:w="624"/>
+          </w:tcPr>
+          <w:p>
+            <w:pPr>
+              <w:pStyle w:val="TableCell"/>
+            </w:pPr>
+            <w:r>
+              <w:t>0</w:t>
+            </w:r>
+          </w:p>
+        </w:tc>
+        <w:tc>
+          <w:tcPr>
+            <w:tcW w:type="dxa" w:w="624"/>
+          </w:tcPr>
+          <w:p>
+            <w:pPr>
+              <w:pStyle w:val="TableCell"/>
+            </w:pPr>
+            <w:r>
+              <w:t>0</w:t>
+            </w:r>
+          </w:p>
+        </w:tc>
+      </w:tr>
+    </w:tbl>
+    <w:p>
+      <w:pPr>
+        <w:pStyle w:val="Heading2"/>
+      </w:pPr>
+      <w:r>
+        <w:t>7.4 SQL</w:t>
+      </w:r>
+    </w:p>
     <w:sectPr>
       <w:pgSz w:w="12240" w:h="15840"/>
       <w:pgMar w:top="1440" w:right="1800" w:bottom="1440" w:left="1800" w:header="720" w:footer="720" w:gutter="0"/>

</xml_diff>